<commit_message>
Literature R. summary added, proposal modified
</commit_message>
<xml_diff>
--- a/Documents/proposal.docx
+++ b/Documents/proposal.docx
@@ -125,15 +125,7 @@
         <w:spacing w:before="100" w:beforeAutospacing="1" w:after="100" w:afterAutospacing="1" w:line="240" w:lineRule="auto"/>
       </w:pPr>
       <w:r>
-        <w:t xml:space="preserve">Extract all attributes and interactions related to a recommended product and identify all products linked to these attributes, to collect assumingly </w:t>
-      </w:r>
-      <w:proofErr w:type="gramStart"/>
-      <w:r>
-        <w:t>most</w:t>
-      </w:r>
-      <w:proofErr w:type="gramEnd"/>
-      <w:r>
-        <w:t xml:space="preserve"> relevant scenario space for a given recommended product.</w:t>
+        <w:t>Extract all attributes and interactions related to a recommended product and identify all products linked to these attributes, to collect assumingly most relevant scenario space for a given recommended product.</w:t>
       </w:r>
     </w:p>
     <w:p>
@@ -250,7 +242,13 @@
         <w:spacing w:before="100" w:beforeAutospacing="1" w:after="100" w:afterAutospacing="1" w:line="240" w:lineRule="auto"/>
       </w:pPr>
       <w:r>
-        <w:t>Diversified Recommendations: Foster greater diversity in product recommendations, potentially enhancing user engagement and retention rates.</w:t>
+        <w:t xml:space="preserve">Diversified Recommendations: </w:t>
+      </w:r>
+      <w:r>
+        <w:t>Generate options for</w:t>
+      </w:r>
+      <w:r>
+        <w:t xml:space="preserve"> greater diversity in product recommendations, potentially enhancing user engagement and retention rates.</w:t>
       </w:r>
     </w:p>
     <w:p>
@@ -274,7 +272,7 @@
         <w:spacing w:before="100" w:beforeAutospacing="1" w:after="100" w:afterAutospacing="1" w:line="240" w:lineRule="auto"/>
       </w:pPr>
       <w:r>
-        <w:t>This thesis will contribute to the fields of recommender systems and user experience by offering a novel approach to explain recommendations through counterfactual reasoning. This approach will not only aid users in understanding why certain products are recommended but also assist businesses in refining their recommendation algorithms based on user feedback and behavior analysis.</w:t>
+        <w:t>This thesis will contribute to the fields of recommender systems and user experience by offering a novel approach to explain recommendations through counterfactual reasoning. This approach will assist businesses in refining their recommendation algorithms based on user feedback and behavior analysis.</w:t>
       </w:r>
     </w:p>
     <w:sectPr>

</xml_diff>